<commit_message>
Symposium and script finalised. Recording to follow.
</commit_message>
<xml_diff>
--- a/Submissions/Symposium/symposium_script.docx
+++ b/Submissions/Symposium/symposium_script.docx
@@ -331,6 +331,12 @@
         <w:rPr>
           <w:lang w:val="en-US"/>
         </w:rPr>
+        <w:t xml:space="preserve">(TSPs) </w:t>
+      </w:r>
+      <w:r>
+        <w:rPr>
+          <w:lang w:val="en-US"/>
+        </w:rPr>
         <w:t xml:space="preserve">are </w:t>
       </w:r>
       <w:r>
@@ -1400,7 +1406,13 @@
         <w:rPr>
           <w:lang w:val="en-US"/>
         </w:rPr>
-        <w:t xml:space="preserve">Choose closed-loop controllers. </w:t>
+        <w:t>The next step is to c</w:t>
+      </w:r>
+      <w:r>
+        <w:rPr>
+          <w:lang w:val="en-US"/>
+        </w:rPr>
+        <w:t xml:space="preserve">hoose closed-loop controllers. </w:t>
       </w:r>
       <w:r>
         <w:rPr>
@@ -1476,37 +1488,90 @@
         </w:rPr>
         <w:t xml:space="preserve"> lab.</w:t>
       </w:r>
-    </w:p>
-    <w:p>
-      <w:pPr>
-        <w:rPr>
-          <w:lang w:val="en-US"/>
-        </w:rPr>
-      </w:pPr>
-    </w:p>
-    <w:p>
-      <w:pPr>
-        <w:rPr>
-          <w:i/>
-          <w:iCs/>
-          <w:lang w:val="en-US"/>
-        </w:rPr>
-      </w:pPr>
-      <w:r>
-        <w:rPr>
-          <w:i/>
-          <w:iCs/>
-          <w:lang w:val="en-US"/>
-        </w:rPr>
-        <w:t>[Methodology 1</w:t>
-      </w:r>
-      <w:r>
-        <w:rPr>
-          <w:i/>
-          <w:iCs/>
-          <w:lang w:val="en-US"/>
-        </w:rPr>
-        <w:t>2</w:t>
+      <w:r>
+        <w:rPr>
+          <w:lang w:val="en-US"/>
+        </w:rPr>
+        <w:t xml:space="preserve"> Therefore, voltage, </w:t>
+      </w:r>
+      <w:r>
+        <w:rPr>
+          <w:lang w:val="en-US"/>
+        </w:rPr>
+        <w:t xml:space="preserve">current, and displacement controllers </w:t>
+      </w:r>
+      <w:r>
+        <w:rPr>
+          <w:lang w:val="en-US"/>
+        </w:rPr>
+        <w:t>will be used and investigated.</w:t>
+      </w:r>
+    </w:p>
+    <w:p/>
+    <w:p>
+      <w:pPr>
+        <w:rPr>
+          <w:i/>
+          <w:iCs/>
+          <w:lang w:val="en-US"/>
+        </w:rPr>
+      </w:pPr>
+      <w:r>
+        <w:rPr>
+          <w:i/>
+          <w:iCs/>
+          <w:lang w:val="en-US"/>
+        </w:rPr>
+        <w:t>[Methodology 12]</w:t>
+      </w:r>
+    </w:p>
+    <w:p>
+      <w:pPr>
+        <w:rPr>
+          <w:lang w:val="en-US"/>
+        </w:rPr>
+      </w:pPr>
+      <w:r>
+        <w:rPr>
+          <w:lang w:val="en-US"/>
+        </w:rPr>
+        <w:t>These controllers</w:t>
+      </w:r>
+      <w:r>
+        <w:rPr>
+          <w:lang w:val="en-US"/>
+        </w:rPr>
+        <w:t xml:space="preserve"> are then simulated in Simulink, and the data collected is compared against </w:t>
+      </w:r>
+      <w:r>
+        <w:rPr>
+          <w:lang w:val="en-US"/>
+        </w:rPr>
+        <w:t>the uncontrolled subwoofer’s data. Analyses may then be made to determine if the project aims have been met.</w:t>
+      </w:r>
+    </w:p>
+    <w:p>
+      <w:pPr>
+        <w:rPr>
+          <w:lang w:val="en-US"/>
+        </w:rPr>
+      </w:pPr>
+    </w:p>
+    <w:p>
+      <w:pPr>
+        <w:rPr>
+          <w:i/>
+          <w:iCs/>
+          <w:lang w:val="en-US"/>
+        </w:rPr>
+      </w:pPr>
+      <w:r>
+        <w:rPr>
+          <w:i/>
+          <w:iCs/>
+          <w:lang w:val="en-US"/>
+        </w:rPr>
+        <w:t>[Methodology 13</w:t>
       </w:r>
       <w:r>
         <w:rPr>
@@ -1518,11 +1583,480 @@
       </w:r>
     </w:p>
     <w:p>
-      <w:pPr>
-        <w:rPr>
-          <w:lang w:val="en-US"/>
-        </w:rPr>
-      </w:pPr>
+      <w:r>
+        <w:rPr>
+          <w:lang w:val="en-US"/>
+        </w:rPr>
+        <w:t>The methodology described consists solely of simulation work. This is due to the impact of COVID-19 on the normal duration of the project – normally, real analog circuit would have been built to implement the controllers in real life.</w:t>
+      </w:r>
+      <w:r>
+        <w:rPr>
+          <w:lang w:val="en-US"/>
+        </w:rPr>
+        <w:t xml:space="preserve"> As such, the results must be considered as guidelines for the presented methodology, to be used as validation in the case where this project is undertaken in real life.</w:t>
+      </w:r>
+    </w:p>
+    <w:p>
+      <w:pPr>
+        <w:rPr>
+          <w:lang w:val="en-US"/>
+        </w:rPr>
+      </w:pPr>
+    </w:p>
+    <w:p>
+      <w:pPr>
+        <w:rPr>
+          <w:i/>
+          <w:iCs/>
+          <w:lang w:val="en-US"/>
+        </w:rPr>
+      </w:pPr>
+      <w:r>
+        <w:rPr>
+          <w:i/>
+          <w:iCs/>
+          <w:lang w:val="en-US"/>
+        </w:rPr>
+        <w:t>[Methodology 14]</w:t>
+      </w:r>
+    </w:p>
+    <w:p>
+      <w:pPr>
+        <w:rPr>
+          <w:lang w:val="en-US"/>
+        </w:rPr>
+      </w:pPr>
+      <w:r>
+        <w:rPr>
+          <w:lang w:val="en-US"/>
+        </w:rPr>
+        <w:t>Th</w:t>
+      </w:r>
+      <w:r>
+        <w:rPr>
+          <w:lang w:val="en-US"/>
+        </w:rPr>
+        <w:t>is first Simulink</w:t>
+      </w:r>
+      <w:r>
+        <w:rPr>
+          <w:lang w:val="en-US"/>
+        </w:rPr>
+        <w:t xml:space="preserve"> model interfaces with a script which automatically runs simulations at desired frequencies and determines the magnitude response, phase response, and group delay</w:t>
+      </w:r>
+      <w:r>
+        <w:rPr>
+          <w:lang w:val="en-US"/>
+        </w:rPr>
+        <w:t xml:space="preserve"> of each subwoofer system configuration seen.</w:t>
+      </w:r>
+      <w:r>
+        <w:rPr>
+          <w:lang w:val="en-US"/>
+        </w:rPr>
+        <w:t xml:space="preserve"> This is analogous to performing a .ac simulation in LTspice.</w:t>
+      </w:r>
+      <w:r>
+        <w:rPr>
+          <w:lang w:val="en-US"/>
+        </w:rPr>
+        <w:t xml:space="preserve"> Data collection is very straightforward.</w:t>
+      </w:r>
+    </w:p>
+    <w:p>
+      <w:pPr>
+        <w:rPr>
+          <w:lang w:val="en-US"/>
+        </w:rPr>
+      </w:pPr>
+    </w:p>
+    <w:p>
+      <w:pPr>
+        <w:rPr>
+          <w:i/>
+          <w:iCs/>
+        </w:rPr>
+      </w:pPr>
+      <w:r>
+        <w:rPr>
+          <w:i/>
+          <w:iCs/>
+        </w:rPr>
+        <w:t>[Methodology 15]</w:t>
+      </w:r>
+    </w:p>
+    <w:p>
+      <w:r>
+        <w:rPr>
+          <w:lang w:val="en-US"/>
+        </w:rPr>
+        <w:t>These models are more user-friendly and examine the loudspeaker at a much more granular level.</w:t>
+      </w:r>
+      <w:r>
+        <w:t xml:space="preserve"> </w:t>
+      </w:r>
+      <w:r>
+        <w:t xml:space="preserve">Simulink’s sandbox nature makes these models very easy to create and work with, but data collection is </w:t>
+      </w:r>
+      <w:r>
+        <w:t>more cumbersome and repetitive.</w:t>
+      </w:r>
+    </w:p>
+    <w:p/>
+    <w:p/>
+    <w:p/>
+    <w:p>
+      <w:r>
+        <w:lastRenderedPageBreak/>
+        <w:t>[Results 1]</w:t>
+      </w:r>
+    </w:p>
+    <w:p>
+      <w:pPr>
+        <w:rPr>
+          <w:lang w:val="en-US"/>
+        </w:rPr>
+      </w:pPr>
+      <w:r>
+        <w:rPr>
+          <w:lang w:val="en-US"/>
+        </w:rPr>
+        <w:t>The v</w:t>
+      </w:r>
+      <w:r>
+        <w:rPr>
+          <w:lang w:val="en-US"/>
+        </w:rPr>
+        <w:t>oltage controller makes the system perform perfectly</w:t>
+      </w:r>
+      <w:r>
+        <w:rPr>
+          <w:lang w:val="en-US"/>
+        </w:rPr>
+        <w:t xml:space="preserve">. The </w:t>
+      </w:r>
+      <w:r>
+        <w:rPr>
+          <w:lang w:val="en-US"/>
+        </w:rPr>
+        <w:t>Linkwitz Transform exhibits boosted and linear performance to around 70 Hz</w:t>
+      </w:r>
+      <w:r>
+        <w:rPr>
+          <w:lang w:val="en-US"/>
+        </w:rPr>
+        <w:t>. The c</w:t>
+      </w:r>
+      <w:r>
+        <w:rPr>
+          <w:lang w:val="en-US"/>
+        </w:rPr>
+        <w:t>urrent controller boosts, but does not linearize, system performance</w:t>
+      </w:r>
+      <w:r>
+        <w:rPr>
+          <w:lang w:val="en-US"/>
+        </w:rPr>
+        <w:t>.</w:t>
+      </w:r>
+    </w:p>
+    <w:p/>
+    <w:p>
+      <w:r>
+        <w:t>[Results 2]</w:t>
+      </w:r>
+    </w:p>
+    <w:p>
+      <w:r>
+        <w:rPr>
+          <w:lang w:val="en-US"/>
+        </w:rPr>
+        <w:t xml:space="preserve">The </w:t>
+      </w:r>
+      <w:r>
+        <w:rPr>
+          <w:lang w:val="en-US"/>
+        </w:rPr>
+        <w:t xml:space="preserve">Linkwitz Transform and current controller exhibit the best and second-best group </w:t>
+      </w:r>
+      <w:proofErr w:type="spellStart"/>
+      <w:r>
+        <w:rPr>
+          <w:lang w:val="en-US"/>
+        </w:rPr>
+        <w:t>delays.</w:t>
+      </w:r>
+      <w:proofErr w:type="spellEnd"/>
+      <w:r>
+        <w:t xml:space="preserve"> </w:t>
+      </w:r>
+      <w:r>
+        <w:rPr>
+          <w:lang w:val="en-US"/>
+        </w:rPr>
+        <w:t>The v</w:t>
+      </w:r>
+      <w:r>
+        <w:rPr>
+          <w:lang w:val="en-US"/>
+        </w:rPr>
+        <w:t>oltage controller exhibits exceptionally poor group delay at extremely low frequencies.</w:t>
+      </w:r>
+    </w:p>
+    <w:p/>
+    <w:p>
+      <w:r>
+        <w:t>[Results 2]</w:t>
+      </w:r>
+    </w:p>
+    <w:p>
+      <w:pPr>
+        <w:rPr>
+          <w:lang w:val="en-US"/>
+        </w:rPr>
+      </w:pPr>
+      <w:r>
+        <w:rPr>
+          <w:lang w:val="en-US"/>
+        </w:rPr>
+        <w:t>Voltage controller has unacceptable coil current and cone excursion – subwoofer would blow up!</w:t>
+      </w:r>
+      <w:r>
+        <w:t xml:space="preserve"> The </w:t>
+      </w:r>
+      <w:r>
+        <w:rPr>
+          <w:lang w:val="en-US"/>
+        </w:rPr>
+        <w:t>LT and current controller</w:t>
+      </w:r>
+      <w:r>
+        <w:rPr>
+          <w:lang w:val="en-US"/>
+        </w:rPr>
+        <w:t xml:space="preserve"> both</w:t>
+      </w:r>
+      <w:r>
+        <w:rPr>
+          <w:lang w:val="en-US"/>
+        </w:rPr>
+        <w:t xml:space="preserve"> have large coil current and cone excursion at low frequencies but rapidly return to acceptable levels – recorded sound rarely has</w:t>
+      </w:r>
+      <w:r>
+        <w:rPr>
+          <w:lang w:val="en-US"/>
+        </w:rPr>
+        <w:t xml:space="preserve"> power in the frequency band less than </w:t>
+      </w:r>
+      <w:r>
+        <w:rPr>
+          <w:lang w:val="en-US"/>
+        </w:rPr>
+        <w:t xml:space="preserve">20 </w:t>
+      </w:r>
+      <w:proofErr w:type="gramStart"/>
+      <w:r>
+        <w:rPr>
+          <w:lang w:val="en-US"/>
+        </w:rPr>
+        <w:t>Hz</w:t>
+      </w:r>
+      <w:proofErr w:type="gramEnd"/>
+      <w:r>
+        <w:rPr>
+          <w:lang w:val="en-US"/>
+        </w:rPr>
+        <w:t xml:space="preserve"> so this is </w:t>
+      </w:r>
+      <w:r>
+        <w:rPr>
+          <w:lang w:val="en-US"/>
+        </w:rPr>
+        <w:t xml:space="preserve">okay. </w:t>
+      </w:r>
+    </w:p>
+    <w:p>
+      <w:pPr>
+        <w:rPr>
+          <w:lang w:val="en-US"/>
+        </w:rPr>
+      </w:pPr>
+    </w:p>
+    <w:p>
+      <w:pPr>
+        <w:rPr>
+          <w:lang w:val="en-US"/>
+        </w:rPr>
+      </w:pPr>
+      <w:r>
+        <w:rPr>
+          <w:lang w:val="en-US"/>
+        </w:rPr>
+        <w:t>[Conclusion]</w:t>
+      </w:r>
+    </w:p>
+    <w:p>
+      <w:pPr>
+        <w:rPr>
+          <w:lang w:val="en-US"/>
+        </w:rPr>
+      </w:pPr>
+      <w:r>
+        <w:rPr>
+          <w:lang w:val="en-US"/>
+        </w:rPr>
+        <w:t>Due to the infeasibility of implementing the voltage controller, two choices exist: for more accurate, linear bass, use the Linkwitz Transform. For the largest increase to bass irrespective of accuracy, use the current controller.</w:t>
+      </w:r>
+      <w:r>
+        <w:rPr>
+          <w:lang w:val="en-US"/>
+        </w:rPr>
+        <w:t xml:space="preserve"> </w:t>
+      </w:r>
+      <w:r>
+        <w:rPr>
+          <w:lang w:val="en-US"/>
+        </w:rPr>
+        <w:t xml:space="preserve">As discussed earlier, these results are only simulations and </w:t>
+      </w:r>
+      <w:r>
+        <w:rPr>
+          <w:lang w:val="en-US"/>
+        </w:rPr>
+        <w:t>do not properly reflect real-life</w:t>
+      </w:r>
+      <w:r>
+        <w:rPr>
+          <w:lang w:val="en-US"/>
+        </w:rPr>
+        <w:t>,</w:t>
+      </w:r>
+      <w:r>
+        <w:rPr>
+          <w:lang w:val="en-US"/>
+        </w:rPr>
+        <w:t xml:space="preserve"> so </w:t>
+      </w:r>
+      <w:r>
+        <w:rPr>
+          <w:lang w:val="en-US"/>
+        </w:rPr>
+        <w:t>are best used as guidelines for further work.</w:t>
+      </w:r>
+      <w:r>
+        <w:rPr>
+          <w:lang w:val="en-US"/>
+        </w:rPr>
+        <w:t xml:space="preserve"> It is important to note that the results may only be confidently applied to similarly</w:t>
+      </w:r>
+      <w:r>
+        <w:rPr>
+          <w:lang w:val="en-US"/>
+        </w:rPr>
+        <w:t xml:space="preserve"> smaller subwoofers</w:t>
+      </w:r>
+      <w:r>
+        <w:rPr>
+          <w:lang w:val="en-US"/>
+        </w:rPr>
+        <w:t xml:space="preserve"> – </w:t>
+      </w:r>
+      <w:r>
+        <w:rPr>
+          <w:lang w:val="en-US"/>
+        </w:rPr>
+        <w:t>concert</w:t>
+      </w:r>
+      <w:r>
+        <w:rPr>
+          <w:lang w:val="en-US"/>
+        </w:rPr>
+        <w:t xml:space="preserve"> or </w:t>
+      </w:r>
+      <w:r>
+        <w:rPr>
+          <w:lang w:val="en-US"/>
+        </w:rPr>
+        <w:t xml:space="preserve">cinema-sized subs </w:t>
+      </w:r>
+      <w:r>
+        <w:rPr>
+          <w:lang w:val="en-US"/>
+        </w:rPr>
+        <w:t>require</w:t>
+      </w:r>
+      <w:r>
+        <w:rPr>
+          <w:lang w:val="en-US"/>
+        </w:rPr>
+        <w:t xml:space="preserve"> further investigation</w:t>
+      </w:r>
+      <w:r>
+        <w:rPr>
+          <w:lang w:val="en-US"/>
+        </w:rPr>
+        <w:t xml:space="preserve"> with the same control techniques.</w:t>
+      </w:r>
+      <w:r>
+        <w:rPr>
+          <w:lang w:val="en-US"/>
+        </w:rPr>
+        <w:t xml:space="preserve"> The p</w:t>
+      </w:r>
+      <w:r>
+        <w:rPr>
+          <w:lang w:val="en-US"/>
+        </w:rPr>
+        <w:t xml:space="preserve">rice of current system plus electronics that went unused </w:t>
+      </w:r>
+      <w:r>
+        <w:rPr>
+          <w:lang w:val="en-US"/>
+        </w:rPr>
+        <w:t xml:space="preserve">came to around </w:t>
+      </w:r>
+      <w:r>
+        <w:rPr>
+          <w:lang w:val="en-US"/>
+        </w:rPr>
+        <w:t>£75 – much cheaper than overdesigned open-loop speaker systems</w:t>
+      </w:r>
+      <w:r>
+        <w:rPr>
+          <w:lang w:val="en-US"/>
+        </w:rPr>
+        <w:t>.</w:t>
+      </w:r>
+      <w:r>
+        <w:rPr>
+          <w:lang w:val="en-US"/>
+        </w:rPr>
+        <w:t xml:space="preserve"> </w:t>
+      </w:r>
+      <w:r>
+        <w:rPr>
+          <w:lang w:val="en-US"/>
+        </w:rPr>
+        <w:t xml:space="preserve">Including the impact of </w:t>
+      </w:r>
+      <w:r>
+        <w:rPr>
+          <w:lang w:val="en-US"/>
+        </w:rPr>
+        <w:t>COVID-19</w:t>
+      </w:r>
+      <w:r>
+        <w:rPr>
+          <w:lang w:val="en-US"/>
+        </w:rPr>
+        <w:t xml:space="preserve">, the project was overall partly successful, and met some of the aims outlined. </w:t>
+      </w:r>
+      <w:r>
+        <w:rPr>
+          <w:lang w:val="en-US"/>
+        </w:rPr>
+        <w:t>Future work that has been suggested based on this progress has been included to assist those who may come across this project in the future.</w:t>
+      </w:r>
     </w:p>
     <w:sectPr>
       <w:pgSz w:w="11900" w:h="16840"/>
@@ -1989,6 +2523,146 @@
     </w:lvl>
   </w:abstractNum>
   <w:abstractNum w:abstractNumId="4" w15:restartNumberingAfterBreak="0">
+    <w:nsid w:val="255970D6"/>
+    <w:multiLevelType w:val="hybridMultilevel"/>
+    <w:tmpl w:val="1E947C5E"/>
+    <w:lvl w:ilvl="0" w:tplc="8AF419BA">
+      <w:start w:val="1"/>
+      <w:numFmt w:val="bullet"/>
+      <w:lvlText w:val="•"/>
+      <w:lvlJc w:val="left"/>
+      <w:pPr>
+        <w:tabs>
+          <w:tab w:val="num" w:pos="720"/>
+        </w:tabs>
+        <w:ind w:left="720" w:hanging="360"/>
+      </w:pPr>
+      <w:rPr>
+        <w:rFonts w:ascii="Arial" w:hAnsi="Arial" w:hint="default"/>
+      </w:rPr>
+    </w:lvl>
+    <w:lvl w:ilvl="1" w:tplc="4B6008CE" w:tentative="1">
+      <w:start w:val="1"/>
+      <w:numFmt w:val="bullet"/>
+      <w:lvlText w:val="•"/>
+      <w:lvlJc w:val="left"/>
+      <w:pPr>
+        <w:tabs>
+          <w:tab w:val="num" w:pos="1440"/>
+        </w:tabs>
+        <w:ind w:left="1440" w:hanging="360"/>
+      </w:pPr>
+      <w:rPr>
+        <w:rFonts w:ascii="Arial" w:hAnsi="Arial" w:hint="default"/>
+      </w:rPr>
+    </w:lvl>
+    <w:lvl w:ilvl="2" w:tplc="3FE83480" w:tentative="1">
+      <w:start w:val="1"/>
+      <w:numFmt w:val="bullet"/>
+      <w:lvlText w:val="•"/>
+      <w:lvlJc w:val="left"/>
+      <w:pPr>
+        <w:tabs>
+          <w:tab w:val="num" w:pos="2160"/>
+        </w:tabs>
+        <w:ind w:left="2160" w:hanging="360"/>
+      </w:pPr>
+      <w:rPr>
+        <w:rFonts w:ascii="Arial" w:hAnsi="Arial" w:hint="default"/>
+      </w:rPr>
+    </w:lvl>
+    <w:lvl w:ilvl="3" w:tplc="728035E6" w:tentative="1">
+      <w:start w:val="1"/>
+      <w:numFmt w:val="bullet"/>
+      <w:lvlText w:val="•"/>
+      <w:lvlJc w:val="left"/>
+      <w:pPr>
+        <w:tabs>
+          <w:tab w:val="num" w:pos="2880"/>
+        </w:tabs>
+        <w:ind w:left="2880" w:hanging="360"/>
+      </w:pPr>
+      <w:rPr>
+        <w:rFonts w:ascii="Arial" w:hAnsi="Arial" w:hint="default"/>
+      </w:rPr>
+    </w:lvl>
+    <w:lvl w:ilvl="4" w:tplc="209EA090" w:tentative="1">
+      <w:start w:val="1"/>
+      <w:numFmt w:val="bullet"/>
+      <w:lvlText w:val="•"/>
+      <w:lvlJc w:val="left"/>
+      <w:pPr>
+        <w:tabs>
+          <w:tab w:val="num" w:pos="3600"/>
+        </w:tabs>
+        <w:ind w:left="3600" w:hanging="360"/>
+      </w:pPr>
+      <w:rPr>
+        <w:rFonts w:ascii="Arial" w:hAnsi="Arial" w:hint="default"/>
+      </w:rPr>
+    </w:lvl>
+    <w:lvl w:ilvl="5" w:tplc="2B2A2FFC" w:tentative="1">
+      <w:start w:val="1"/>
+      <w:numFmt w:val="bullet"/>
+      <w:lvlText w:val="•"/>
+      <w:lvlJc w:val="left"/>
+      <w:pPr>
+        <w:tabs>
+          <w:tab w:val="num" w:pos="4320"/>
+        </w:tabs>
+        <w:ind w:left="4320" w:hanging="360"/>
+      </w:pPr>
+      <w:rPr>
+        <w:rFonts w:ascii="Arial" w:hAnsi="Arial" w:hint="default"/>
+      </w:rPr>
+    </w:lvl>
+    <w:lvl w:ilvl="6" w:tplc="39B0A01C" w:tentative="1">
+      <w:start w:val="1"/>
+      <w:numFmt w:val="bullet"/>
+      <w:lvlText w:val="•"/>
+      <w:lvlJc w:val="left"/>
+      <w:pPr>
+        <w:tabs>
+          <w:tab w:val="num" w:pos="5040"/>
+        </w:tabs>
+        <w:ind w:left="5040" w:hanging="360"/>
+      </w:pPr>
+      <w:rPr>
+        <w:rFonts w:ascii="Arial" w:hAnsi="Arial" w:hint="default"/>
+      </w:rPr>
+    </w:lvl>
+    <w:lvl w:ilvl="7" w:tplc="F85C6294" w:tentative="1">
+      <w:start w:val="1"/>
+      <w:numFmt w:val="bullet"/>
+      <w:lvlText w:val="•"/>
+      <w:lvlJc w:val="left"/>
+      <w:pPr>
+        <w:tabs>
+          <w:tab w:val="num" w:pos="5760"/>
+        </w:tabs>
+        <w:ind w:left="5760" w:hanging="360"/>
+      </w:pPr>
+      <w:rPr>
+        <w:rFonts w:ascii="Arial" w:hAnsi="Arial" w:hint="default"/>
+      </w:rPr>
+    </w:lvl>
+    <w:lvl w:ilvl="8" w:tplc="4656A1E0" w:tentative="1">
+      <w:start w:val="1"/>
+      <w:numFmt w:val="bullet"/>
+      <w:lvlText w:val="•"/>
+      <w:lvlJc w:val="left"/>
+      <w:pPr>
+        <w:tabs>
+          <w:tab w:val="num" w:pos="6480"/>
+        </w:tabs>
+        <w:ind w:left="6480" w:hanging="360"/>
+      </w:pPr>
+      <w:rPr>
+        <w:rFonts w:ascii="Arial" w:hAnsi="Arial" w:hint="default"/>
+      </w:rPr>
+    </w:lvl>
+  </w:abstractNum>
+  <w:abstractNum w:abstractNumId="5" w15:restartNumberingAfterBreak="0">
     <w:nsid w:val="2925389D"/>
     <w:multiLevelType w:val="hybridMultilevel"/>
     <w:tmpl w:val="5E0E92A6"/>
@@ -2101,7 +2775,7 @@
       </w:pPr>
     </w:lvl>
   </w:abstractNum>
-  <w:abstractNum w:abstractNumId="5" w15:restartNumberingAfterBreak="0">
+  <w:abstractNum w:abstractNumId="6" w15:restartNumberingAfterBreak="0">
     <w:nsid w:val="29C0694F"/>
     <w:multiLevelType w:val="hybridMultilevel"/>
     <w:tmpl w:val="AC745DDA"/>
@@ -2241,7 +2915,7 @@
       </w:rPr>
     </w:lvl>
   </w:abstractNum>
-  <w:abstractNum w:abstractNumId="6" w15:restartNumberingAfterBreak="0">
+  <w:abstractNum w:abstractNumId="7" w15:restartNumberingAfterBreak="0">
     <w:nsid w:val="30E90A71"/>
     <w:multiLevelType w:val="hybridMultilevel"/>
     <w:tmpl w:val="89A63A7C"/>
@@ -2354,7 +3028,7 @@
       </w:pPr>
     </w:lvl>
   </w:abstractNum>
-  <w:abstractNum w:abstractNumId="7" w15:restartNumberingAfterBreak="0">
+  <w:abstractNum w:abstractNumId="8" w15:restartNumberingAfterBreak="0">
     <w:nsid w:val="46A56B96"/>
     <w:multiLevelType w:val="hybridMultilevel"/>
     <w:tmpl w:val="4A40D660"/>
@@ -2467,7 +3141,7 @@
       </w:pPr>
     </w:lvl>
   </w:abstractNum>
-  <w:abstractNum w:abstractNumId="8" w15:restartNumberingAfterBreak="0">
+  <w:abstractNum w:abstractNumId="9" w15:restartNumberingAfterBreak="0">
     <w:nsid w:val="55D51657"/>
     <w:multiLevelType w:val="hybridMultilevel"/>
     <w:tmpl w:val="55028CA2"/>
@@ -2580,7 +3254,7 @@
       </w:pPr>
     </w:lvl>
   </w:abstractNum>
-  <w:abstractNum w:abstractNumId="9" w15:restartNumberingAfterBreak="0">
+  <w:abstractNum w:abstractNumId="10" w15:restartNumberingAfterBreak="0">
     <w:nsid w:val="584F1590"/>
     <w:multiLevelType w:val="hybridMultilevel"/>
     <w:tmpl w:val="BCA81666"/>
@@ -2720,7 +3394,7 @@
       </w:rPr>
     </w:lvl>
   </w:abstractNum>
-  <w:abstractNum w:abstractNumId="10" w15:restartNumberingAfterBreak="0">
+  <w:abstractNum w:abstractNumId="11" w15:restartNumberingAfterBreak="0">
     <w:nsid w:val="67F327E9"/>
     <w:multiLevelType w:val="hybridMultilevel"/>
     <w:tmpl w:val="95649234"/>
@@ -2844,6 +3518,426 @@
       </w:rPr>
     </w:lvl>
     <w:lvl w:ilvl="8" w:tplc="90CAFD5C" w:tentative="1">
+      <w:start w:val="1"/>
+      <w:numFmt w:val="bullet"/>
+      <w:lvlText w:val="•"/>
+      <w:lvlJc w:val="left"/>
+      <w:pPr>
+        <w:tabs>
+          <w:tab w:val="num" w:pos="6480"/>
+        </w:tabs>
+        <w:ind w:left="6480" w:hanging="360"/>
+      </w:pPr>
+      <w:rPr>
+        <w:rFonts w:ascii="Arial" w:hAnsi="Arial" w:hint="default"/>
+      </w:rPr>
+    </w:lvl>
+  </w:abstractNum>
+  <w:abstractNum w:abstractNumId="12" w15:restartNumberingAfterBreak="0">
+    <w:nsid w:val="6A8B2BD0"/>
+    <w:multiLevelType w:val="hybridMultilevel"/>
+    <w:tmpl w:val="098A4726"/>
+    <w:lvl w:ilvl="0" w:tplc="E4DC773E">
+      <w:start w:val="1"/>
+      <w:numFmt w:val="bullet"/>
+      <w:lvlText w:val="•"/>
+      <w:lvlJc w:val="left"/>
+      <w:pPr>
+        <w:tabs>
+          <w:tab w:val="num" w:pos="720"/>
+        </w:tabs>
+        <w:ind w:left="720" w:hanging="360"/>
+      </w:pPr>
+      <w:rPr>
+        <w:rFonts w:ascii="Arial" w:hAnsi="Arial" w:hint="default"/>
+      </w:rPr>
+    </w:lvl>
+    <w:lvl w:ilvl="1" w:tplc="056A22BE" w:tentative="1">
+      <w:start w:val="1"/>
+      <w:numFmt w:val="bullet"/>
+      <w:lvlText w:val="•"/>
+      <w:lvlJc w:val="left"/>
+      <w:pPr>
+        <w:tabs>
+          <w:tab w:val="num" w:pos="1440"/>
+        </w:tabs>
+        <w:ind w:left="1440" w:hanging="360"/>
+      </w:pPr>
+      <w:rPr>
+        <w:rFonts w:ascii="Arial" w:hAnsi="Arial" w:hint="default"/>
+      </w:rPr>
+    </w:lvl>
+    <w:lvl w:ilvl="2" w:tplc="46A24334" w:tentative="1">
+      <w:start w:val="1"/>
+      <w:numFmt w:val="bullet"/>
+      <w:lvlText w:val="•"/>
+      <w:lvlJc w:val="left"/>
+      <w:pPr>
+        <w:tabs>
+          <w:tab w:val="num" w:pos="2160"/>
+        </w:tabs>
+        <w:ind w:left="2160" w:hanging="360"/>
+      </w:pPr>
+      <w:rPr>
+        <w:rFonts w:ascii="Arial" w:hAnsi="Arial" w:hint="default"/>
+      </w:rPr>
+    </w:lvl>
+    <w:lvl w:ilvl="3" w:tplc="B48856A4" w:tentative="1">
+      <w:start w:val="1"/>
+      <w:numFmt w:val="bullet"/>
+      <w:lvlText w:val="•"/>
+      <w:lvlJc w:val="left"/>
+      <w:pPr>
+        <w:tabs>
+          <w:tab w:val="num" w:pos="2880"/>
+        </w:tabs>
+        <w:ind w:left="2880" w:hanging="360"/>
+      </w:pPr>
+      <w:rPr>
+        <w:rFonts w:ascii="Arial" w:hAnsi="Arial" w:hint="default"/>
+      </w:rPr>
+    </w:lvl>
+    <w:lvl w:ilvl="4" w:tplc="695A1F2A" w:tentative="1">
+      <w:start w:val="1"/>
+      <w:numFmt w:val="bullet"/>
+      <w:lvlText w:val="•"/>
+      <w:lvlJc w:val="left"/>
+      <w:pPr>
+        <w:tabs>
+          <w:tab w:val="num" w:pos="3600"/>
+        </w:tabs>
+        <w:ind w:left="3600" w:hanging="360"/>
+      </w:pPr>
+      <w:rPr>
+        <w:rFonts w:ascii="Arial" w:hAnsi="Arial" w:hint="default"/>
+      </w:rPr>
+    </w:lvl>
+    <w:lvl w:ilvl="5" w:tplc="E9DC5D42" w:tentative="1">
+      <w:start w:val="1"/>
+      <w:numFmt w:val="bullet"/>
+      <w:lvlText w:val="•"/>
+      <w:lvlJc w:val="left"/>
+      <w:pPr>
+        <w:tabs>
+          <w:tab w:val="num" w:pos="4320"/>
+        </w:tabs>
+        <w:ind w:left="4320" w:hanging="360"/>
+      </w:pPr>
+      <w:rPr>
+        <w:rFonts w:ascii="Arial" w:hAnsi="Arial" w:hint="default"/>
+      </w:rPr>
+    </w:lvl>
+    <w:lvl w:ilvl="6" w:tplc="4AB0D98E" w:tentative="1">
+      <w:start w:val="1"/>
+      <w:numFmt w:val="bullet"/>
+      <w:lvlText w:val="•"/>
+      <w:lvlJc w:val="left"/>
+      <w:pPr>
+        <w:tabs>
+          <w:tab w:val="num" w:pos="5040"/>
+        </w:tabs>
+        <w:ind w:left="5040" w:hanging="360"/>
+      </w:pPr>
+      <w:rPr>
+        <w:rFonts w:ascii="Arial" w:hAnsi="Arial" w:hint="default"/>
+      </w:rPr>
+    </w:lvl>
+    <w:lvl w:ilvl="7" w:tplc="C73CCB08" w:tentative="1">
+      <w:start w:val="1"/>
+      <w:numFmt w:val="bullet"/>
+      <w:lvlText w:val="•"/>
+      <w:lvlJc w:val="left"/>
+      <w:pPr>
+        <w:tabs>
+          <w:tab w:val="num" w:pos="5760"/>
+        </w:tabs>
+        <w:ind w:left="5760" w:hanging="360"/>
+      </w:pPr>
+      <w:rPr>
+        <w:rFonts w:ascii="Arial" w:hAnsi="Arial" w:hint="default"/>
+      </w:rPr>
+    </w:lvl>
+    <w:lvl w:ilvl="8" w:tplc="9B429E76" w:tentative="1">
+      <w:start w:val="1"/>
+      <w:numFmt w:val="bullet"/>
+      <w:lvlText w:val="•"/>
+      <w:lvlJc w:val="left"/>
+      <w:pPr>
+        <w:tabs>
+          <w:tab w:val="num" w:pos="6480"/>
+        </w:tabs>
+        <w:ind w:left="6480" w:hanging="360"/>
+      </w:pPr>
+      <w:rPr>
+        <w:rFonts w:ascii="Arial" w:hAnsi="Arial" w:hint="default"/>
+      </w:rPr>
+    </w:lvl>
+  </w:abstractNum>
+  <w:abstractNum w:abstractNumId="13" w15:restartNumberingAfterBreak="0">
+    <w:nsid w:val="6BCE1C55"/>
+    <w:multiLevelType w:val="hybridMultilevel"/>
+    <w:tmpl w:val="43F438B4"/>
+    <w:lvl w:ilvl="0" w:tplc="B96050D6">
+      <w:start w:val="1"/>
+      <w:numFmt w:val="bullet"/>
+      <w:lvlText w:val="•"/>
+      <w:lvlJc w:val="left"/>
+      <w:pPr>
+        <w:tabs>
+          <w:tab w:val="num" w:pos="720"/>
+        </w:tabs>
+        <w:ind w:left="720" w:hanging="360"/>
+      </w:pPr>
+      <w:rPr>
+        <w:rFonts w:ascii="Arial" w:hAnsi="Arial" w:hint="default"/>
+      </w:rPr>
+    </w:lvl>
+    <w:lvl w:ilvl="1" w:tplc="9FE0D308" w:tentative="1">
+      <w:start w:val="1"/>
+      <w:numFmt w:val="bullet"/>
+      <w:lvlText w:val="•"/>
+      <w:lvlJc w:val="left"/>
+      <w:pPr>
+        <w:tabs>
+          <w:tab w:val="num" w:pos="1440"/>
+        </w:tabs>
+        <w:ind w:left="1440" w:hanging="360"/>
+      </w:pPr>
+      <w:rPr>
+        <w:rFonts w:ascii="Arial" w:hAnsi="Arial" w:hint="default"/>
+      </w:rPr>
+    </w:lvl>
+    <w:lvl w:ilvl="2" w:tplc="9A623BEE" w:tentative="1">
+      <w:start w:val="1"/>
+      <w:numFmt w:val="bullet"/>
+      <w:lvlText w:val="•"/>
+      <w:lvlJc w:val="left"/>
+      <w:pPr>
+        <w:tabs>
+          <w:tab w:val="num" w:pos="2160"/>
+        </w:tabs>
+        <w:ind w:left="2160" w:hanging="360"/>
+      </w:pPr>
+      <w:rPr>
+        <w:rFonts w:ascii="Arial" w:hAnsi="Arial" w:hint="default"/>
+      </w:rPr>
+    </w:lvl>
+    <w:lvl w:ilvl="3" w:tplc="8B54B322" w:tentative="1">
+      <w:start w:val="1"/>
+      <w:numFmt w:val="bullet"/>
+      <w:lvlText w:val="•"/>
+      <w:lvlJc w:val="left"/>
+      <w:pPr>
+        <w:tabs>
+          <w:tab w:val="num" w:pos="2880"/>
+        </w:tabs>
+        <w:ind w:left="2880" w:hanging="360"/>
+      </w:pPr>
+      <w:rPr>
+        <w:rFonts w:ascii="Arial" w:hAnsi="Arial" w:hint="default"/>
+      </w:rPr>
+    </w:lvl>
+    <w:lvl w:ilvl="4" w:tplc="C262C738" w:tentative="1">
+      <w:start w:val="1"/>
+      <w:numFmt w:val="bullet"/>
+      <w:lvlText w:val="•"/>
+      <w:lvlJc w:val="left"/>
+      <w:pPr>
+        <w:tabs>
+          <w:tab w:val="num" w:pos="3600"/>
+        </w:tabs>
+        <w:ind w:left="3600" w:hanging="360"/>
+      </w:pPr>
+      <w:rPr>
+        <w:rFonts w:ascii="Arial" w:hAnsi="Arial" w:hint="default"/>
+      </w:rPr>
+    </w:lvl>
+    <w:lvl w:ilvl="5" w:tplc="5718B604" w:tentative="1">
+      <w:start w:val="1"/>
+      <w:numFmt w:val="bullet"/>
+      <w:lvlText w:val="•"/>
+      <w:lvlJc w:val="left"/>
+      <w:pPr>
+        <w:tabs>
+          <w:tab w:val="num" w:pos="4320"/>
+        </w:tabs>
+        <w:ind w:left="4320" w:hanging="360"/>
+      </w:pPr>
+      <w:rPr>
+        <w:rFonts w:ascii="Arial" w:hAnsi="Arial" w:hint="default"/>
+      </w:rPr>
+    </w:lvl>
+    <w:lvl w:ilvl="6" w:tplc="54BAD5DC" w:tentative="1">
+      <w:start w:val="1"/>
+      <w:numFmt w:val="bullet"/>
+      <w:lvlText w:val="•"/>
+      <w:lvlJc w:val="left"/>
+      <w:pPr>
+        <w:tabs>
+          <w:tab w:val="num" w:pos="5040"/>
+        </w:tabs>
+        <w:ind w:left="5040" w:hanging="360"/>
+      </w:pPr>
+      <w:rPr>
+        <w:rFonts w:ascii="Arial" w:hAnsi="Arial" w:hint="default"/>
+      </w:rPr>
+    </w:lvl>
+    <w:lvl w:ilvl="7" w:tplc="DCDC9A0E" w:tentative="1">
+      <w:start w:val="1"/>
+      <w:numFmt w:val="bullet"/>
+      <w:lvlText w:val="•"/>
+      <w:lvlJc w:val="left"/>
+      <w:pPr>
+        <w:tabs>
+          <w:tab w:val="num" w:pos="5760"/>
+        </w:tabs>
+        <w:ind w:left="5760" w:hanging="360"/>
+      </w:pPr>
+      <w:rPr>
+        <w:rFonts w:ascii="Arial" w:hAnsi="Arial" w:hint="default"/>
+      </w:rPr>
+    </w:lvl>
+    <w:lvl w:ilvl="8" w:tplc="7268A0DE" w:tentative="1">
+      <w:start w:val="1"/>
+      <w:numFmt w:val="bullet"/>
+      <w:lvlText w:val="•"/>
+      <w:lvlJc w:val="left"/>
+      <w:pPr>
+        <w:tabs>
+          <w:tab w:val="num" w:pos="6480"/>
+        </w:tabs>
+        <w:ind w:left="6480" w:hanging="360"/>
+      </w:pPr>
+      <w:rPr>
+        <w:rFonts w:ascii="Arial" w:hAnsi="Arial" w:hint="default"/>
+      </w:rPr>
+    </w:lvl>
+  </w:abstractNum>
+  <w:abstractNum w:abstractNumId="14" w15:restartNumberingAfterBreak="0">
+    <w:nsid w:val="79B159EE"/>
+    <w:multiLevelType w:val="hybridMultilevel"/>
+    <w:tmpl w:val="6D44300E"/>
+    <w:lvl w:ilvl="0" w:tplc="EC3AEE28">
+      <w:start w:val="1"/>
+      <w:numFmt w:val="bullet"/>
+      <w:lvlText w:val="•"/>
+      <w:lvlJc w:val="left"/>
+      <w:pPr>
+        <w:tabs>
+          <w:tab w:val="num" w:pos="720"/>
+        </w:tabs>
+        <w:ind w:left="720" w:hanging="360"/>
+      </w:pPr>
+      <w:rPr>
+        <w:rFonts w:ascii="Arial" w:hAnsi="Arial" w:hint="default"/>
+      </w:rPr>
+    </w:lvl>
+    <w:lvl w:ilvl="1" w:tplc="35B81D96" w:tentative="1">
+      <w:start w:val="1"/>
+      <w:numFmt w:val="bullet"/>
+      <w:lvlText w:val="•"/>
+      <w:lvlJc w:val="left"/>
+      <w:pPr>
+        <w:tabs>
+          <w:tab w:val="num" w:pos="1440"/>
+        </w:tabs>
+        <w:ind w:left="1440" w:hanging="360"/>
+      </w:pPr>
+      <w:rPr>
+        <w:rFonts w:ascii="Arial" w:hAnsi="Arial" w:hint="default"/>
+      </w:rPr>
+    </w:lvl>
+    <w:lvl w:ilvl="2" w:tplc="4ED22974" w:tentative="1">
+      <w:start w:val="1"/>
+      <w:numFmt w:val="bullet"/>
+      <w:lvlText w:val="•"/>
+      <w:lvlJc w:val="left"/>
+      <w:pPr>
+        <w:tabs>
+          <w:tab w:val="num" w:pos="2160"/>
+        </w:tabs>
+        <w:ind w:left="2160" w:hanging="360"/>
+      </w:pPr>
+      <w:rPr>
+        <w:rFonts w:ascii="Arial" w:hAnsi="Arial" w:hint="default"/>
+      </w:rPr>
+    </w:lvl>
+    <w:lvl w:ilvl="3" w:tplc="99FE2F52" w:tentative="1">
+      <w:start w:val="1"/>
+      <w:numFmt w:val="bullet"/>
+      <w:lvlText w:val="•"/>
+      <w:lvlJc w:val="left"/>
+      <w:pPr>
+        <w:tabs>
+          <w:tab w:val="num" w:pos="2880"/>
+        </w:tabs>
+        <w:ind w:left="2880" w:hanging="360"/>
+      </w:pPr>
+      <w:rPr>
+        <w:rFonts w:ascii="Arial" w:hAnsi="Arial" w:hint="default"/>
+      </w:rPr>
+    </w:lvl>
+    <w:lvl w:ilvl="4" w:tplc="DABE3B66" w:tentative="1">
+      <w:start w:val="1"/>
+      <w:numFmt w:val="bullet"/>
+      <w:lvlText w:val="•"/>
+      <w:lvlJc w:val="left"/>
+      <w:pPr>
+        <w:tabs>
+          <w:tab w:val="num" w:pos="3600"/>
+        </w:tabs>
+        <w:ind w:left="3600" w:hanging="360"/>
+      </w:pPr>
+      <w:rPr>
+        <w:rFonts w:ascii="Arial" w:hAnsi="Arial" w:hint="default"/>
+      </w:rPr>
+    </w:lvl>
+    <w:lvl w:ilvl="5" w:tplc="4C605130" w:tentative="1">
+      <w:start w:val="1"/>
+      <w:numFmt w:val="bullet"/>
+      <w:lvlText w:val="•"/>
+      <w:lvlJc w:val="left"/>
+      <w:pPr>
+        <w:tabs>
+          <w:tab w:val="num" w:pos="4320"/>
+        </w:tabs>
+        <w:ind w:left="4320" w:hanging="360"/>
+      </w:pPr>
+      <w:rPr>
+        <w:rFonts w:ascii="Arial" w:hAnsi="Arial" w:hint="default"/>
+      </w:rPr>
+    </w:lvl>
+    <w:lvl w:ilvl="6" w:tplc="0C22DDB4" w:tentative="1">
+      <w:start w:val="1"/>
+      <w:numFmt w:val="bullet"/>
+      <w:lvlText w:val="•"/>
+      <w:lvlJc w:val="left"/>
+      <w:pPr>
+        <w:tabs>
+          <w:tab w:val="num" w:pos="5040"/>
+        </w:tabs>
+        <w:ind w:left="5040" w:hanging="360"/>
+      </w:pPr>
+      <w:rPr>
+        <w:rFonts w:ascii="Arial" w:hAnsi="Arial" w:hint="default"/>
+      </w:rPr>
+    </w:lvl>
+    <w:lvl w:ilvl="7" w:tplc="DA78D71C" w:tentative="1">
+      <w:start w:val="1"/>
+      <w:numFmt w:val="bullet"/>
+      <w:lvlText w:val="•"/>
+      <w:lvlJc w:val="left"/>
+      <w:pPr>
+        <w:tabs>
+          <w:tab w:val="num" w:pos="5760"/>
+        </w:tabs>
+        <w:ind w:left="5760" w:hanging="360"/>
+      </w:pPr>
+      <w:rPr>
+        <w:rFonts w:ascii="Arial" w:hAnsi="Arial" w:hint="default"/>
+      </w:rPr>
+    </w:lvl>
+    <w:lvl w:ilvl="8" w:tplc="D48EC72C" w:tentative="1">
       <w:start w:val="1"/>
       <w:numFmt w:val="bullet"/>
       <w:lvlText w:val="•"/>
@@ -2863,34 +3957,46 @@
     <w:abstractNumId w:val="1"/>
   </w:num>
   <w:num w:numId="2">
-    <w:abstractNumId w:val="9"/>
+    <w:abstractNumId w:val="10"/>
   </w:num>
   <w:num w:numId="3">
-    <w:abstractNumId w:val="5"/>
+    <w:abstractNumId w:val="6"/>
   </w:num>
   <w:num w:numId="4">
-    <w:abstractNumId w:val="10"/>
+    <w:abstractNumId w:val="11"/>
   </w:num>
   <w:num w:numId="5">
     <w:abstractNumId w:val="3"/>
   </w:num>
   <w:num w:numId="6">
-    <w:abstractNumId w:val="7"/>
+    <w:abstractNumId w:val="8"/>
   </w:num>
   <w:num w:numId="7">
-    <w:abstractNumId w:val="6"/>
+    <w:abstractNumId w:val="7"/>
   </w:num>
   <w:num w:numId="8">
     <w:abstractNumId w:val="0"/>
   </w:num>
   <w:num w:numId="9">
-    <w:abstractNumId w:val="4"/>
+    <w:abstractNumId w:val="5"/>
   </w:num>
   <w:num w:numId="10">
-    <w:abstractNumId w:val="8"/>
+    <w:abstractNumId w:val="9"/>
   </w:num>
   <w:num w:numId="11">
     <w:abstractNumId w:val="2"/>
+  </w:num>
+  <w:num w:numId="12">
+    <w:abstractNumId w:val="4"/>
+  </w:num>
+  <w:num w:numId="13">
+    <w:abstractNumId w:val="13"/>
+  </w:num>
+  <w:num w:numId="14">
+    <w:abstractNumId w:val="14"/>
+  </w:num>
+  <w:num w:numId="15">
+    <w:abstractNumId w:val="12"/>
   </w:num>
 </w:numbering>
 </file>
@@ -3292,7 +4398,6 @@
   <w:style w:type="character" w:default="1" w:styleId="DefaultParagraphFont">
     <w:name w:val="Default Paragraph Font"/>
     <w:uiPriority w:val="1"/>
-    <w:semiHidden/>
     <w:unhideWhenUsed/>
   </w:style>
   <w:style w:type="table" w:default="1" w:styleId="TableNormal">

</xml_diff>

<commit_message>
Finished narrating symposium presentation.
</commit_message>
<xml_diff>
--- a/Submissions/Symposium/symposium_script.docx
+++ b/Submissions/Symposium/symposium_script.docx
@@ -16,6 +16,13 @@
         </w:rPr>
         <w:t>[Intro slide]</w:t>
       </w:r>
+      <w:r>
+        <w:rPr>
+          <w:i/>
+          <w:iCs/>
+        </w:rPr>
+        <w:t xml:space="preserve"> ~ 8 secs</w:t>
+      </w:r>
     </w:p>
     <w:p>
       <w:r>
@@ -46,6 +53,13 @@
         </w:rPr>
         <w:t>[Loudspeaker diagram]</w:t>
       </w:r>
+      <w:r>
+        <w:rPr>
+          <w:i/>
+          <w:iCs/>
+        </w:rPr>
+        <w:t xml:space="preserve"> ~ 18 secs</w:t>
+      </w:r>
     </w:p>
     <w:p>
       <w:r>
@@ -70,10 +84,23 @@
         </w:rPr>
         <w:t>[Background 1]</w:t>
       </w:r>
-    </w:p>
-    <w:p>
-      <w:r>
-        <w:t>Loudspeakers should be small, efficient, and reproduce sound linearly, but in practice can only either be small/efficient OR linear. Linearity is hard to achieve, which leads to manufacturers overengineering loudspeakers, leaving the best sound unattainable except to those willing to spend large amount of money</w:t>
+      <w:r>
+        <w:rPr>
+          <w:i/>
+          <w:iCs/>
+        </w:rPr>
+        <w:t xml:space="preserve"> ~ 46 secs</w:t>
+      </w:r>
+    </w:p>
+    <w:p>
+      <w:r>
+        <w:t>Loudspeakers should be small, efficient, and reproduce sound linearly, but in practice can only either be small/efficient OR linear. Linearity is hard to achieve, which leads to manufacturers overengineering loudspeakers, leaving the best sound unattainable except to those willing to spend large amount</w:t>
+      </w:r>
+      <w:r>
+        <w:t>s</w:t>
+      </w:r>
+      <w:r>
+        <w:t xml:space="preserve"> of money</w:t>
       </w:r>
       <w:r>
         <w:t xml:space="preserve"> (the large speakers pictured cost over £12,000)</w:t>
@@ -133,13 +160,26 @@
         </w:rPr>
         <w:t>[Background 2]</w:t>
       </w:r>
+      <w:r>
+        <w:rPr>
+          <w:i/>
+          <w:iCs/>
+        </w:rPr>
+        <w:t xml:space="preserve"> ~ 40 secs</w:t>
+      </w:r>
     </w:p>
     <w:p>
       <w:r>
         <w:t xml:space="preserve">Since it is clear that no amount of mechanical trickery will ever make a loudspeaker perform perfectly, electronic controllers are the key to better sound quality and smaller loudspeakers. Electronics are much cheaper and lighter than mechanical bulk, </w:t>
       </w:r>
       <w:r>
-        <w:t>so more consumers have access to cheaper, smaller, and better sounding loudspeakers. Two types of controllers will be investigated in this project: open-loop (or, feedforward) controllers, which are already used by audio enthusiasts (for example: EQ filters), and feedback controllers, which have only been used with loudspeakers experimentally. Different controllers will be compared against each other to determine which i</w:t>
+        <w:t xml:space="preserve">so more consumers have access to cheaper, smaller, and better sounding loudspeakers. Two types of controllers will be investigated in this project: open-loop (or, feedforward) controllers, which are already used by audio enthusiasts (for example: </w:t>
+      </w:r>
+      <w:r>
+        <w:t xml:space="preserve">in </w:t>
+      </w:r>
+      <w:r>
+        <w:t>EQ filters), and feedback controllers, which have only been used with loudspeakers experimentally. Different controllers will be compared against each other to determine which i</w:t>
       </w:r>
       <w:r>
         <w:t>mproves a subwoofer’s response the most.</w:t>
@@ -160,10 +200,23 @@
         </w:rPr>
         <w:t>[Aims]</w:t>
       </w:r>
-    </w:p>
-    <w:p>
-      <w:r>
-        <w:t>These are the project aims – these will be referred to after presentation of the results to assess whether the methodology was able to achieve them</w:t>
+      <w:r>
+        <w:rPr>
+          <w:i/>
+          <w:iCs/>
+        </w:rPr>
+        <w:t xml:space="preserve"> ~ 10 secs</w:t>
+      </w:r>
+    </w:p>
+    <w:p>
+      <w:r>
+        <w:t>These are the project</w:t>
+      </w:r>
+      <w:r>
+        <w:t>’s</w:t>
+      </w:r>
+      <w:r>
+        <w:t xml:space="preserve"> aims – these will be referred to after presentation of the results to assess whether the methodology was able to achieve them</w:t>
       </w:r>
       <w:r>
         <w:t>.</w:t>
@@ -205,6 +258,20 @@
         </w:rPr>
         <w:t>]</w:t>
       </w:r>
+      <w:r>
+        <w:rPr>
+          <w:i/>
+          <w:iCs/>
+        </w:rPr>
+        <w:t xml:space="preserve"> </w:t>
+      </w:r>
+      <w:r>
+        <w:rPr>
+          <w:i/>
+          <w:iCs/>
+        </w:rPr>
+        <w:t>~ 46 secs</w:t>
+      </w:r>
     </w:p>
     <w:p>
       <w:r>
@@ -274,7 +341,19 @@
         <w:rPr>
           <w:lang w:val="en-US"/>
         </w:rPr>
-        <w:t xml:space="preserve"> because an input voltage becomes an output velocity through Bl.</w:t>
+        <w:t xml:space="preserve"> because an input voltage </w:t>
+      </w:r>
+      <w:r>
+        <w:rPr>
+          <w:lang w:val="en-US"/>
+        </w:rPr>
+        <w:t>is transformed into</w:t>
+      </w:r>
+      <w:r>
+        <w:rPr>
+          <w:lang w:val="en-US"/>
+        </w:rPr>
+        <w:t xml:space="preserve"> an output velocity through Bl.</w:t>
       </w:r>
       <w:r>
         <w:rPr>
@@ -314,6 +393,13 @@
         </w:rPr>
         <w:t>[Theory 2]</w:t>
       </w:r>
+      <w:r>
+        <w:rPr>
+          <w:i/>
+          <w:iCs/>
+        </w:rPr>
+        <w:t xml:space="preserve"> ~ 24 secs</w:t>
+      </w:r>
     </w:p>
     <w:p>
       <w:pPr>
@@ -427,7 +513,33 @@
         <w:rPr>
           <w:lang w:val="en-US"/>
         </w:rPr>
-        <w:t xml:space="preserve"> The three highlighted parameters are</w:t>
+        <w:t xml:space="preserve"> The three highlighted parameters</w:t>
+      </w:r>
+      <w:r>
+        <w:rPr>
+          <w:lang w:val="en-US"/>
+        </w:rPr>
+        <w:t xml:space="preserve"> – fs, Bl, and </w:t>
+      </w:r>
+      <w:proofErr w:type="spellStart"/>
+      <w:r>
+        <w:rPr>
+          <w:lang w:val="en-US"/>
+        </w:rPr>
+        <w:t>Xmax</w:t>
+      </w:r>
+      <w:proofErr w:type="spellEnd"/>
+      <w:r>
+        <w:rPr>
+          <w:lang w:val="en-US"/>
+        </w:rPr>
+        <w:t>,</w:t>
+      </w:r>
+      <w:r>
+        <w:rPr>
+          <w:lang w:val="en-US"/>
+        </w:rPr>
+        <w:t xml:space="preserve"> are</w:t>
       </w:r>
       <w:r>
         <w:rPr>
@@ -446,6 +558,12 @@
           <w:lang w:val="en-US"/>
         </w:rPr>
         <w:t>will be used the most in the project.</w:t>
+      </w:r>
+      <w:r>
+        <w:rPr>
+          <w:lang w:val="en-US"/>
+        </w:rPr>
+        <w:t xml:space="preserve"> </w:t>
       </w:r>
     </w:p>
     <w:p>
@@ -465,18 +583,50 @@
         <w:lastRenderedPageBreak/>
         <w:t>[Theory 3]</w:t>
       </w:r>
-    </w:p>
-    <w:p>
-      <w:pPr>
-        <w:rPr>
-          <w:lang w:val="en-US"/>
-        </w:rPr>
-      </w:pPr>
-      <w:r>
-        <w:rPr>
-          <w:lang w:val="en-US"/>
-        </w:rPr>
-        <w:t>Open-loop controllers only work for the configuration they are designed for. Whilst this is also true for simple closed-loop controllers, state-observers, disturbance-observers, and estimators can all be used in a state-space controller to predict how the subwoofer’s physical properties change over time and try to eliminate noise from affecting its output.</w:t>
+      <w:r>
+        <w:rPr>
+          <w:i/>
+          <w:iCs/>
+          <w:lang w:val="en-US"/>
+        </w:rPr>
+        <w:t xml:space="preserve"> ~ 47 secs</w:t>
+      </w:r>
+    </w:p>
+    <w:p>
+      <w:pPr>
+        <w:rPr>
+          <w:lang w:val="en-US"/>
+        </w:rPr>
+      </w:pPr>
+      <w:r>
+        <w:rPr>
+          <w:lang w:val="en-US"/>
+        </w:rPr>
+        <w:t>Open-loop controllers only work for the configuration they are designed for. Whilst this is also true for simple closed-loop controllers, state</w:t>
+      </w:r>
+      <w:r>
+        <w:rPr>
+          <w:lang w:val="en-US"/>
+        </w:rPr>
+        <w:t xml:space="preserve"> </w:t>
+      </w:r>
+      <w:r>
+        <w:rPr>
+          <w:lang w:val="en-US"/>
+        </w:rPr>
+        <w:t>observers, disturbance</w:t>
+      </w:r>
+      <w:r>
+        <w:rPr>
+          <w:lang w:val="en-US"/>
+        </w:rPr>
+        <w:t xml:space="preserve"> </w:t>
+      </w:r>
+      <w:r>
+        <w:rPr>
+          <w:lang w:val="en-US"/>
+        </w:rPr>
+        <w:t>observers, and estimators can all be used in a state-space controller to predict how the subwoofer’s physical properties change over time and try to eliminate noise from affecting its output.</w:t>
       </w:r>
       <w:r>
         <w:rPr>
@@ -575,7 +725,13 @@
         <w:rPr>
           <w:lang w:val="en-US"/>
         </w:rPr>
-        <w:t>n ideal result would show that a closed-loop controller can outperform an open-loop controller.</w:t>
+        <w:t>n ideal result would show that a closed-loop controller can outperform an open-loop controller</w:t>
+      </w:r>
+      <w:r>
+        <w:rPr>
+          <w:lang w:val="en-US"/>
+        </w:rPr>
+        <w:t>, such that the described techniques can be implemented.</w:t>
       </w:r>
     </w:p>
     <w:p>
@@ -609,18 +765,38 @@
         </w:rPr>
         <w:t>]</w:t>
       </w:r>
-    </w:p>
-    <w:p>
-      <w:pPr>
-        <w:rPr>
-          <w:lang w:val="en-US"/>
-        </w:rPr>
-      </w:pPr>
-      <w:r>
-        <w:rPr>
-          <w:lang w:val="en-US"/>
-        </w:rPr>
-        <w:t>The first step is to choose a subwoofer to work with.</w:t>
+      <w:r>
+        <w:rPr>
+          <w:i/>
+          <w:iCs/>
+          <w:lang w:val="en-US"/>
+        </w:rPr>
+        <w:t xml:space="preserve"> ~ 5 secs</w:t>
+      </w:r>
+    </w:p>
+    <w:p>
+      <w:pPr>
+        <w:rPr>
+          <w:lang w:val="en-US"/>
+        </w:rPr>
+      </w:pPr>
+      <w:r>
+        <w:rPr>
+          <w:lang w:val="en-US"/>
+        </w:rPr>
+        <w:t xml:space="preserve">The first step </w:t>
+      </w:r>
+      <w:r>
+        <w:rPr>
+          <w:lang w:val="en-US"/>
+        </w:rPr>
+        <w:t xml:space="preserve">of the methodology </w:t>
+      </w:r>
+      <w:r>
+        <w:rPr>
+          <w:lang w:val="en-US"/>
+        </w:rPr>
+        <w:t>is to choose a subwoofer to work with.</w:t>
       </w:r>
     </w:p>
     <w:p>
@@ -662,6 +838,14 @@
         </w:rPr>
         <w:t>]</w:t>
       </w:r>
+      <w:r>
+        <w:rPr>
+          <w:i/>
+          <w:iCs/>
+          <w:lang w:val="en-US"/>
+        </w:rPr>
+        <w:t xml:space="preserve"> ~ 13 secs</w:t>
+      </w:r>
     </w:p>
     <w:p>
       <w:pPr>
@@ -733,6 +917,14 @@
         </w:rPr>
         <w:t>]</w:t>
       </w:r>
+      <w:r>
+        <w:rPr>
+          <w:i/>
+          <w:iCs/>
+          <w:lang w:val="en-US"/>
+        </w:rPr>
+        <w:t xml:space="preserve"> ~ 25 secs</w:t>
+      </w:r>
     </w:p>
     <w:p>
       <w:pPr>
@@ -852,18 +1044,34 @@
         </w:rPr>
         <w:t>]</w:t>
       </w:r>
-    </w:p>
-    <w:p>
-      <w:pPr>
-        <w:rPr>
-          <w:lang w:val="en-US"/>
-        </w:rPr>
-      </w:pPr>
-      <w:r>
-        <w:rPr>
-          <w:lang w:val="en-US"/>
-        </w:rPr>
-        <w:t>These measurements show that the datasheet resonant frequency is around 20 Hz less</w:t>
+      <w:r>
+        <w:rPr>
+          <w:i/>
+          <w:iCs/>
+          <w:lang w:val="en-US"/>
+        </w:rPr>
+        <w:t xml:space="preserve"> ~ </w:t>
+      </w:r>
+      <w:r>
+        <w:rPr>
+          <w:i/>
+          <w:iCs/>
+          <w:lang w:val="en-US"/>
+        </w:rPr>
+        <w:t>15 secs</w:t>
+      </w:r>
+    </w:p>
+    <w:p>
+      <w:pPr>
+        <w:rPr>
+          <w:lang w:val="en-US"/>
+        </w:rPr>
+      </w:pPr>
+      <w:r>
+        <w:rPr>
+          <w:lang w:val="en-US"/>
+        </w:rPr>
+        <w:t>The measurements show that the datasheet resonant frequency is around 20 Hz less</w:t>
       </w:r>
       <w:r>
         <w:rPr>
@@ -947,6 +1155,14 @@
         </w:rPr>
         <w:t>]</w:t>
       </w:r>
+      <w:r>
+        <w:rPr>
+          <w:i/>
+          <w:iCs/>
+          <w:lang w:val="en-US"/>
+        </w:rPr>
+        <w:t xml:space="preserve"> ~ 21 secs</w:t>
+      </w:r>
     </w:p>
     <w:p>
       <w:pPr>
@@ -1036,13 +1252,51 @@
         </w:rPr>
         <w:t>]</w:t>
       </w:r>
+      <w:r>
+        <w:rPr>
+          <w:i/>
+          <w:iCs/>
+          <w:lang w:val="en-US"/>
+        </w:rPr>
+        <w:t xml:space="preserve"> ~ </w:t>
+      </w:r>
+      <w:r>
+        <w:rPr>
+          <w:i/>
+          <w:iCs/>
+          <w:lang w:val="en-US"/>
+        </w:rPr>
+        <w:t>4</w:t>
+      </w:r>
+      <w:r>
+        <w:rPr>
+          <w:i/>
+          <w:iCs/>
+          <w:lang w:val="en-US"/>
+        </w:rPr>
+        <w:t>4</w:t>
+      </w:r>
+      <w:r>
+        <w:rPr>
+          <w:i/>
+          <w:iCs/>
+          <w:lang w:val="en-US"/>
+        </w:rPr>
+        <w:t xml:space="preserve"> secs</w:t>
+      </w:r>
     </w:p>
     <w:p>
       <w:r>
         <w:t>The easiest way to design an enclosure is to c</w:t>
       </w:r>
       <w:r>
-        <w:t>hoose a new, higher target frequency</w:t>
+        <w:t xml:space="preserve">hoose a new, higher target </w:t>
+      </w:r>
+      <w:r>
+        <w:t xml:space="preserve">resonant </w:t>
+      </w:r>
+      <w:r>
+        <w:t>frequency</w:t>
       </w:r>
       <w:r>
         <w:t>, then c</w:t>
@@ -1066,16 +1320,40 @@
         <w:t>MAX</w:t>
       </w:r>
       <w:r>
-        <w:t xml:space="preserve"> using the first equation.</w:t>
-      </w:r>
-      <w:r>
         <w:t xml:space="preserve"> </w:t>
       </w:r>
       <w:r>
+        <w:t xml:space="preserve">at this frequency </w:t>
+      </w:r>
+      <w:r>
+        <w:t>using the first equation.</w:t>
+      </w:r>
+      <w:r>
+        <w:t xml:space="preserve"> </w:t>
+      </w:r>
+      <w:r>
         <w:t>Then, u</w:t>
       </w:r>
       <w:r>
-        <w:t xml:space="preserve">se this peak current value to ascertain the volume of enclosure that lets the required amount of force to push the cone to </w:t>
+        <w:t>se this peak current</w:t>
+      </w:r>
+      <w:r>
+        <w:t xml:space="preserve"> </w:t>
+      </w:r>
+      <w:r>
+        <w:t>value</w:t>
+      </w:r>
+      <w:r>
+        <w:t xml:space="preserve"> in the second equation</w:t>
+      </w:r>
+      <w:r>
+        <w:t xml:space="preserve"> to ascertain the volume of enclosure that lets the cone</w:t>
+      </w:r>
+      <w:r>
+        <w:t xml:space="preserve"> excurse</w:t>
+      </w:r>
+      <w:r>
+        <w:t xml:space="preserve"> to </w:t>
       </w:r>
       <w:r>
         <w:rPr>
@@ -1096,7 +1374,40 @@
         <w:t xml:space="preserve"> at low frequencies</w:t>
       </w:r>
       <w:r>
-        <w:t xml:space="preserve"> using the second equation. </w:t>
+        <w:t>, given the force on the cone delivered by that peak current value</w:t>
+      </w:r>
+      <w:r>
+        <w:t>.</w:t>
+      </w:r>
+      <w:r>
+        <w:t xml:space="preserve"> </w:t>
+      </w:r>
+      <w:r>
+        <w:rPr>
+          <w:i/>
+          <w:iCs/>
+        </w:rPr>
+        <w:t>X</w:t>
+      </w:r>
+      <w:r>
+        <w:rPr>
+          <w:i/>
+          <w:iCs/>
+          <w:vertAlign w:val="subscript"/>
+        </w:rPr>
+        <w:t>MAX</w:t>
+      </w:r>
+      <w:r>
+        <w:t xml:space="preserve"> </w:t>
+      </w:r>
+      <w:r>
+        <w:t xml:space="preserve">is used as the limit for the subwoofer’s performance because the cone’s suspension is not linear past </w:t>
+      </w:r>
+      <w:r>
+        <w:t>it</w:t>
+      </w:r>
+      <w:r>
+        <w:t xml:space="preserve">. </w:t>
       </w:r>
       <w:r>
         <w:t xml:space="preserve">A </w:t>
@@ -1126,13 +1437,22 @@
         <w:t xml:space="preserve">A </w:t>
       </w:r>
       <w:r>
-        <w:t xml:space="preserve">6 litres </w:t>
+        <w:t>6-litre</w:t>
+      </w:r>
+      <w:r>
+        <w:t xml:space="preserve"> </w:t>
       </w:r>
       <w:r>
         <w:t>box</w:t>
       </w:r>
       <w:r>
-        <w:t xml:space="preserve"> was found to be most appropriate.</w:t>
+        <w:t xml:space="preserve"> was found to be most appropriate</w:t>
+      </w:r>
+      <w:r>
+        <w:t>, coupled with a 30 W power amplifier.</w:t>
+      </w:r>
+      <w:r>
+        <w:t xml:space="preserve"> The design and construction of the power amplifier was planned, but never came to fruition due to the impact of the ongoing coronavirus pandemic. Therefore, it won’t be discussed further.</w:t>
       </w:r>
     </w:p>
     <w:p/>
@@ -1150,6 +1470,13 @@
         </w:rPr>
         <w:t>[Methodology 7]</w:t>
       </w:r>
+      <w:r>
+        <w:rPr>
+          <w:i/>
+          <w:iCs/>
+        </w:rPr>
+        <w:t xml:space="preserve"> ~ 3 secs</w:t>
+      </w:r>
     </w:p>
     <w:p>
       <w:r>
@@ -1166,17 +1493,25 @@
     <w:p>
       <w:pPr>
         <w:rPr>
-          <w:i/>
-          <w:iCs/>
-          <w:lang w:val="en-US"/>
-        </w:rPr>
-      </w:pPr>
-      <w:r>
-        <w:rPr>
-          <w:i/>
-          <w:iCs/>
-          <w:lang w:val="en-US"/>
-        </w:rPr>
+          <w:lang w:val="en-US"/>
+        </w:rPr>
+      </w:pPr>
+    </w:p>
+    <w:p>
+      <w:pPr>
+        <w:rPr>
+          <w:i/>
+          <w:iCs/>
+          <w:lang w:val="en-US"/>
+        </w:rPr>
+      </w:pPr>
+      <w:r>
+        <w:rPr>
+          <w:i/>
+          <w:iCs/>
+          <w:lang w:val="en-US"/>
+        </w:rPr>
+        <w:lastRenderedPageBreak/>
         <w:t xml:space="preserve">[Methodology </w:t>
       </w:r>
       <w:r>
@@ -1195,20 +1530,33 @@
         </w:rPr>
         <w:t>]</w:t>
       </w:r>
-    </w:p>
-    <w:p>
-      <w:r>
-        <w:rPr>
-          <w:lang w:val="en-US"/>
-        </w:rPr>
-        <w:t xml:space="preserve">12 mm MDF was chosen as the material of choice due to its strength – pressures inside the enclosure during operation will be substantial and thin woods may buckle under them. A Fusion 360 model was created to assist construction. A laser cutter was used to cut all panels. Each panel was secured to the others initially with wood glue, then with 3mm diameter screws. Box/finger/other joints were not used to minimize the length over which air could possibly </w:t>
-      </w:r>
-      <w:r>
-        <w:rPr>
-          <w:lang w:val="en-US"/>
-        </w:rPr>
-        <w:lastRenderedPageBreak/>
-        <w:t>escape from the enclosure. All joints were sealed with bathroom silicone before the final panel and driver were mounted. Banana ports were mounted on the rear of the enclosure.</w:t>
+      <w:r>
+        <w:rPr>
+          <w:i/>
+          <w:iCs/>
+          <w:lang w:val="en-US"/>
+        </w:rPr>
+        <w:t xml:space="preserve"> ~ 40 secs</w:t>
+      </w:r>
+    </w:p>
+    <w:p>
+      <w:r>
+        <w:rPr>
+          <w:lang w:val="en-US"/>
+        </w:rPr>
+        <w:t xml:space="preserve">12 mm MDF was chosen as the material of choice due to its strength – pressures inside the enclosure during operation will be substantial and thin woods may buckle under them. A Fusion 360 model was created to assist construction. A laser cutter was used to cut all panels. Each panel was secured to the others initially with wood glue, then with 3mm diameter screws. </w:t>
+      </w:r>
+      <w:r>
+        <w:rPr>
+          <w:lang w:val="en-US"/>
+        </w:rPr>
+        <w:t xml:space="preserve">More complicated </w:t>
+      </w:r>
+      <w:r>
+        <w:rPr>
+          <w:lang w:val="en-US"/>
+        </w:rPr>
+        <w:t>joints were not used to minimize the length over which air could possibly escape from the enclosure. All joints were sealed with bathroom silicone before the final panel and driver were mounted. Banana ports were mounted on the rear of the enclosure.</w:t>
       </w:r>
     </w:p>
     <w:p>
@@ -1234,6 +1582,22 @@
         </w:rPr>
         <w:t>[Methodology 9]</w:t>
       </w:r>
+      <w:r>
+        <w:rPr>
+          <w:i/>
+          <w:iCs/>
+          <w:lang w:val="en-US"/>
+        </w:rPr>
+        <w:t xml:space="preserve"> </w:t>
+      </w:r>
+      <w:r>
+        <w:rPr>
+          <w:i/>
+          <w:iCs/>
+          <w:lang w:val="en-US"/>
+        </w:rPr>
+        <w:t>~ 21 secs</w:t>
+      </w:r>
     </w:p>
     <w:p>
       <w:r>
@@ -1246,7 +1610,7 @@
         <w:rPr>
           <w:lang w:val="en-US"/>
         </w:rPr>
-        <w:t>Measuring the impedance of the completed system is crucial because the TSPs will have changed, and it’s with the new TSPs that the controllers are tuned. (COVID-19 prevented this from actually happening).</w:t>
+        <w:t>Measuring the impedance of the completed system is crucial because the TSPs will have changed, and it’s with the new TSPs that the controllers are tuned. COVID-19 prevented this from actually happening.</w:t>
       </w:r>
     </w:p>
     <w:p>
@@ -1297,6 +1661,14 @@
         </w:rPr>
         <w:t>[Methodology 10]</w:t>
       </w:r>
+      <w:r>
+        <w:rPr>
+          <w:i/>
+          <w:iCs/>
+          <w:lang w:val="en-US"/>
+        </w:rPr>
+        <w:t xml:space="preserve"> ~ 41 secs</w:t>
+      </w:r>
     </w:p>
     <w:p>
       <w:pPr>
@@ -1344,7 +1716,19 @@
         <w:rPr>
           <w:lang w:val="en-US"/>
         </w:rPr>
-        <w:t xml:space="preserve"> less time to reach input nominal value and </w:t>
+        <w:t xml:space="preserve"> less time to reach </w:t>
+      </w:r>
+      <w:r>
+        <w:rPr>
+          <w:lang w:val="en-US"/>
+        </w:rPr>
+        <w:t xml:space="preserve">an </w:t>
+      </w:r>
+      <w:r>
+        <w:rPr>
+          <w:lang w:val="en-US"/>
+        </w:rPr>
+        <w:t xml:space="preserve">input nominal value and </w:t>
       </w:r>
       <w:r>
         <w:rPr>
@@ -1368,7 +1752,19 @@
         <w:rPr>
           <w:lang w:val="en-US"/>
         </w:rPr>
-        <w:t xml:space="preserve"> has several resources available freely to tune the transform in accordance with standard resistor and capacitor values</w:t>
+        <w:t xml:space="preserve"> has several resources available freely to tune </w:t>
+      </w:r>
+      <w:r>
+        <w:rPr>
+          <w:lang w:val="en-US"/>
+        </w:rPr>
+        <w:t>it</w:t>
+      </w:r>
+      <w:r>
+        <w:rPr>
+          <w:lang w:val="en-US"/>
+        </w:rPr>
+        <w:t xml:space="preserve"> in accordance with standard resistor and capacitor values</w:t>
       </w:r>
       <w:r>
         <w:rPr>
@@ -1376,6 +1772,12 @@
         </w:rPr>
         <w:t>, making it attractive from an ease of design perspective.</w:t>
       </w:r>
+      <w:r>
+        <w:rPr>
+          <w:lang w:val="en-US"/>
+        </w:rPr>
+        <w:t xml:space="preserve"> The diagram shows the transform tuned for the PLPW6D, moving the resonant frequency down to 19 Hz with a Q-factor of 0.19.</w:t>
+      </w:r>
     </w:p>
     <w:p>
       <w:pPr>
@@ -1400,6 +1802,22 @@
         </w:rPr>
         <w:t>[Methodology 11]</w:t>
       </w:r>
+      <w:r>
+        <w:rPr>
+          <w:i/>
+          <w:iCs/>
+          <w:lang w:val="en-US"/>
+        </w:rPr>
+        <w:t xml:space="preserve"> ~ </w:t>
+      </w:r>
+      <w:r>
+        <w:rPr>
+          <w:i/>
+          <w:iCs/>
+          <w:lang w:val="en-US"/>
+        </w:rPr>
+        <w:t>30 secs</w:t>
+      </w:r>
     </w:p>
     <w:p>
       <w:r>
@@ -1492,7 +1910,19 @@
         <w:rPr>
           <w:lang w:val="en-US"/>
         </w:rPr>
-        <w:t xml:space="preserve"> Therefore, voltage, </w:t>
+        <w:t xml:space="preserve"> </w:t>
+      </w:r>
+      <w:r>
+        <w:rPr>
+          <w:lang w:val="en-US"/>
+        </w:rPr>
+        <w:t>For the purposes of the project</w:t>
+      </w:r>
+      <w:r>
+        <w:rPr>
+          <w:lang w:val="en-US"/>
+        </w:rPr>
+        <w:t xml:space="preserve">, voltage, </w:t>
       </w:r>
       <w:r>
         <w:rPr>
@@ -1524,18 +1954,32 @@
         </w:rPr>
         <w:t>[Methodology 12]</w:t>
       </w:r>
-    </w:p>
-    <w:p>
-      <w:pPr>
-        <w:rPr>
-          <w:lang w:val="en-US"/>
-        </w:rPr>
-      </w:pPr>
-      <w:r>
-        <w:rPr>
-          <w:lang w:val="en-US"/>
-        </w:rPr>
-        <w:t>These controllers</w:t>
+      <w:r>
+        <w:rPr>
+          <w:i/>
+          <w:iCs/>
+          <w:lang w:val="en-US"/>
+        </w:rPr>
+        <w:t xml:space="preserve"> ~ 11 secs</w:t>
+      </w:r>
+    </w:p>
+    <w:p>
+      <w:pPr>
+        <w:rPr>
+          <w:lang w:val="en-US"/>
+        </w:rPr>
+      </w:pPr>
+      <w:r>
+        <w:rPr>
+          <w:lang w:val="en-US"/>
+        </w:rPr>
+        <w:t>All</w:t>
+      </w:r>
+      <w:r>
+        <w:rPr>
+          <w:lang w:val="en-US"/>
+        </w:rPr>
+        <w:t xml:space="preserve"> controllers</w:t>
       </w:r>
       <w:r>
         <w:rPr>
@@ -1581,19 +2025,71 @@
         </w:rPr>
         <w:t>]</w:t>
       </w:r>
-    </w:p>
-    <w:p>
-      <w:r>
-        <w:rPr>
-          <w:lang w:val="en-US"/>
-        </w:rPr>
-        <w:t>The methodology described consists solely of simulation work. This is due to the impact of COVID-19 on the normal duration of the project – normally, real analog circuit would have been built to implement the controllers in real life.</w:t>
-      </w:r>
-      <w:r>
-        <w:rPr>
-          <w:lang w:val="en-US"/>
-        </w:rPr>
-        <w:t xml:space="preserve"> As such, the results must be considered as guidelines for the presented methodology, to be used as validation in the case where this project is undertaken in real life.</w:t>
+      <w:r>
+        <w:rPr>
+          <w:i/>
+          <w:iCs/>
+          <w:lang w:val="en-US"/>
+        </w:rPr>
+        <w:t xml:space="preserve"> ~ </w:t>
+      </w:r>
+      <w:r>
+        <w:rPr>
+          <w:i/>
+          <w:iCs/>
+          <w:lang w:val="en-US"/>
+        </w:rPr>
+        <w:t>23 secs</w:t>
+      </w:r>
+    </w:p>
+    <w:p>
+      <w:r>
+        <w:rPr>
+          <w:lang w:val="en-US"/>
+        </w:rPr>
+        <w:t xml:space="preserve">The methodology described consists solely of simulation work. This is due to the impact of COVID-19 on the normal duration of the project – </w:t>
+      </w:r>
+      <w:r>
+        <w:rPr>
+          <w:lang w:val="en-US"/>
+        </w:rPr>
+        <w:t>ideally</w:t>
+      </w:r>
+      <w:r>
+        <w:rPr>
+          <w:lang w:val="en-US"/>
+        </w:rPr>
+        <w:t>, real analog circuit</w:t>
+      </w:r>
+      <w:r>
+        <w:rPr>
+          <w:lang w:val="en-US"/>
+        </w:rPr>
+        <w:t>s</w:t>
+      </w:r>
+      <w:r>
+        <w:rPr>
+          <w:lang w:val="en-US"/>
+        </w:rPr>
+        <w:t xml:space="preserve"> would have been built to implement the controllers in real life.</w:t>
+      </w:r>
+      <w:r>
+        <w:rPr>
+          <w:lang w:val="en-US"/>
+        </w:rPr>
+        <w:t xml:space="preserve"> As such, the results must be considered as guidelines for the presented methodology, to be used as validation in the case where this project is undertaken </w:t>
+      </w:r>
+      <w:r>
+        <w:rPr>
+          <w:lang w:val="en-US"/>
+        </w:rPr>
+        <w:t>again</w:t>
+      </w:r>
+      <w:r>
+        <w:rPr>
+          <w:lang w:val="en-US"/>
+        </w:rPr>
+        <w:t>.</w:t>
       </w:r>
     </w:p>
     <w:p>
@@ -1619,6 +2115,22 @@
         </w:rPr>
         <w:t>[Methodology 14]</w:t>
       </w:r>
+      <w:r>
+        <w:rPr>
+          <w:i/>
+          <w:iCs/>
+          <w:lang w:val="en-US"/>
+        </w:rPr>
+        <w:t xml:space="preserve"> ~ </w:t>
+      </w:r>
+      <w:r>
+        <w:rPr>
+          <w:i/>
+          <w:iCs/>
+          <w:lang w:val="en-US"/>
+        </w:rPr>
+        <w:t>20 secs</w:t>
+      </w:r>
     </w:p>
     <w:p>
       <w:pPr>
@@ -1673,6 +2185,13 @@
     <w:p>
       <w:pPr>
         <w:rPr>
+          <w:lang w:val="en-US"/>
+        </w:rPr>
+      </w:pPr>
+    </w:p>
+    <w:p>
+      <w:pPr>
+        <w:rPr>
           <w:i/>
           <w:iCs/>
         </w:rPr>
@@ -1684,6 +2203,13 @@
         </w:rPr>
         <w:t>[Methodology 15]</w:t>
       </w:r>
+      <w:r>
+        <w:rPr>
+          <w:i/>
+          <w:iCs/>
+        </w:rPr>
+        <w:t xml:space="preserve"> ~ 12 secs</w:t>
+      </w:r>
     </w:p>
     <w:p>
       <w:r>
@@ -1703,12 +2229,183 @@
       </w:r>
     </w:p>
     <w:p/>
+    <w:p>
+      <w:pPr>
+        <w:rPr>
+          <w:i/>
+          <w:iCs/>
+        </w:rPr>
+      </w:pPr>
+      <w:r>
+        <w:rPr>
+          <w:i/>
+          <w:iCs/>
+        </w:rPr>
+        <w:t>[Results 1]</w:t>
+      </w:r>
+      <w:r>
+        <w:rPr>
+          <w:i/>
+          <w:iCs/>
+        </w:rPr>
+        <w:t xml:space="preserve"> ~ </w:t>
+      </w:r>
+      <w:r>
+        <w:rPr>
+          <w:i/>
+          <w:iCs/>
+        </w:rPr>
+        <w:t>15 secs</w:t>
+      </w:r>
+    </w:p>
+    <w:p>
+      <w:pPr>
+        <w:rPr>
+          <w:lang w:val="en-US"/>
+        </w:rPr>
+      </w:pPr>
+      <w:r>
+        <w:rPr>
+          <w:lang w:val="en-US"/>
+        </w:rPr>
+        <w:t>The</w:t>
+      </w:r>
+      <w:r>
+        <w:rPr>
+          <w:lang w:val="en-US"/>
+        </w:rPr>
+        <w:t xml:space="preserve"> results show that the</w:t>
+      </w:r>
+      <w:r>
+        <w:rPr>
+          <w:lang w:val="en-US"/>
+        </w:rPr>
+        <w:t xml:space="preserve"> v</w:t>
+      </w:r>
+      <w:r>
+        <w:rPr>
+          <w:lang w:val="en-US"/>
+        </w:rPr>
+        <w:t>oltage controller makes the system perform perfectly</w:t>
+      </w:r>
+      <w:r>
+        <w:rPr>
+          <w:lang w:val="en-US"/>
+        </w:rPr>
+        <w:t xml:space="preserve">. The </w:t>
+      </w:r>
+      <w:r>
+        <w:rPr>
+          <w:lang w:val="en-US"/>
+        </w:rPr>
+        <w:t>Linkwitz Transform exhibits boosted and linear performance to around 70 Hz</w:t>
+      </w:r>
+      <w:r>
+        <w:rPr>
+          <w:lang w:val="en-US"/>
+        </w:rPr>
+        <w:t>. The c</w:t>
+      </w:r>
+      <w:r>
+        <w:rPr>
+          <w:lang w:val="en-US"/>
+        </w:rPr>
+        <w:t>urrent controller boosts, but does not linearize, system performance</w:t>
+      </w:r>
+      <w:r>
+        <w:rPr>
+          <w:lang w:val="en-US"/>
+        </w:rPr>
+        <w:t>.</w:t>
+      </w:r>
+    </w:p>
     <w:p/>
+    <w:p>
+      <w:pPr>
+        <w:rPr>
+          <w:i/>
+          <w:iCs/>
+        </w:rPr>
+      </w:pPr>
+      <w:r>
+        <w:rPr>
+          <w:i/>
+          <w:iCs/>
+        </w:rPr>
+        <w:t>[Results 2]</w:t>
+      </w:r>
+      <w:r>
+        <w:rPr>
+          <w:i/>
+          <w:iCs/>
+        </w:rPr>
+        <w:t xml:space="preserve"> ~ 11 secs</w:t>
+      </w:r>
+    </w:p>
+    <w:p>
+      <w:r>
+        <w:rPr>
+          <w:lang w:val="en-US"/>
+        </w:rPr>
+        <w:t xml:space="preserve">The </w:t>
+      </w:r>
+      <w:r>
+        <w:rPr>
+          <w:lang w:val="en-US"/>
+        </w:rPr>
+        <w:t>Linkwitz Transform and current controller exhibit the best and second-best group delays.</w:t>
+      </w:r>
+      <w:r>
+        <w:t xml:space="preserve"> </w:t>
+      </w:r>
+      <w:r>
+        <w:rPr>
+          <w:lang w:val="en-US"/>
+        </w:rPr>
+        <w:t>The v</w:t>
+      </w:r>
+      <w:r>
+        <w:rPr>
+          <w:lang w:val="en-US"/>
+        </w:rPr>
+        <w:t>oltage controller exhibits exceptionally poor group delay at extremely low frequencies.</w:t>
+      </w:r>
+    </w:p>
     <w:p/>
     <w:p>
-      <w:r>
-        <w:lastRenderedPageBreak/>
-        <w:t>[Results 1]</w:t>
+      <w:pPr>
+        <w:rPr>
+          <w:i/>
+          <w:iCs/>
+        </w:rPr>
+      </w:pPr>
+      <w:r>
+        <w:rPr>
+          <w:i/>
+          <w:iCs/>
+        </w:rPr>
+        <w:t xml:space="preserve">[Results </w:t>
+      </w:r>
+      <w:r>
+        <w:rPr>
+          <w:i/>
+          <w:iCs/>
+        </w:rPr>
+        <w:t>3</w:t>
+      </w:r>
+      <w:r>
+        <w:rPr>
+          <w:i/>
+          <w:iCs/>
+        </w:rPr>
+        <w:t>]</w:t>
+      </w:r>
+      <w:r>
+        <w:rPr>
+          <w:i/>
+          <w:iCs/>
+        </w:rPr>
+        <w:t xml:space="preserve"> ~ 19 secs</w:t>
       </w:r>
     </w:p>
     <w:p>
@@ -1727,99 +2424,7 @@
         <w:rPr>
           <w:lang w:val="en-US"/>
         </w:rPr>
-        <w:t>oltage controller makes the system perform perfectly</w:t>
-      </w:r>
-      <w:r>
-        <w:rPr>
-          <w:lang w:val="en-US"/>
-        </w:rPr>
-        <w:t xml:space="preserve">. The </w:t>
-      </w:r>
-      <w:r>
-        <w:rPr>
-          <w:lang w:val="en-US"/>
-        </w:rPr>
-        <w:t>Linkwitz Transform exhibits boosted and linear performance to around 70 Hz</w:t>
-      </w:r>
-      <w:r>
-        <w:rPr>
-          <w:lang w:val="en-US"/>
-        </w:rPr>
-        <w:t>. The c</w:t>
-      </w:r>
-      <w:r>
-        <w:rPr>
-          <w:lang w:val="en-US"/>
-        </w:rPr>
-        <w:t>urrent controller boosts, but does not linearize, system performance</w:t>
-      </w:r>
-      <w:r>
-        <w:rPr>
-          <w:lang w:val="en-US"/>
-        </w:rPr>
-        <w:t>.</w:t>
-      </w:r>
-    </w:p>
-    <w:p/>
-    <w:p>
-      <w:r>
-        <w:t>[Results 2]</w:t>
-      </w:r>
-    </w:p>
-    <w:p>
-      <w:r>
-        <w:rPr>
-          <w:lang w:val="en-US"/>
-        </w:rPr>
-        <w:t xml:space="preserve">The </w:t>
-      </w:r>
-      <w:r>
-        <w:rPr>
-          <w:lang w:val="en-US"/>
-        </w:rPr>
-        <w:t xml:space="preserve">Linkwitz Transform and current controller exhibit the best and second-best group </w:t>
-      </w:r>
-      <w:proofErr w:type="spellStart"/>
-      <w:r>
-        <w:rPr>
-          <w:lang w:val="en-US"/>
-        </w:rPr>
-        <w:t>delays.</w:t>
-      </w:r>
-      <w:proofErr w:type="spellEnd"/>
-      <w:r>
-        <w:t xml:space="preserve"> </w:t>
-      </w:r>
-      <w:r>
-        <w:rPr>
-          <w:lang w:val="en-US"/>
-        </w:rPr>
-        <w:t>The v</w:t>
-      </w:r>
-      <w:r>
-        <w:rPr>
-          <w:lang w:val="en-US"/>
-        </w:rPr>
-        <w:t>oltage controller exhibits exceptionally poor group delay at extremely low frequencies.</w:t>
-      </w:r>
-    </w:p>
-    <w:p/>
-    <w:p>
-      <w:r>
-        <w:t>[Results 2]</w:t>
-      </w:r>
-    </w:p>
-    <w:p>
-      <w:pPr>
-        <w:rPr>
-          <w:lang w:val="en-US"/>
-        </w:rPr>
-      </w:pPr>
-      <w:r>
-        <w:rPr>
-          <w:lang w:val="en-US"/>
-        </w:rPr>
-        <w:t>Voltage controller has unacceptable coil current and cone excursion – subwoofer would blow up!</w:t>
+        <w:t>oltage controller has unacceptable coil current and cone excursion – subwoofer would blow up!</w:t>
       </w:r>
       <w:r>
         <w:t xml:space="preserve"> The </w:t>
@@ -1840,13 +2445,37 @@
         <w:rPr>
           <w:lang w:val="en-US"/>
         </w:rPr>
-        <w:t xml:space="preserve"> have large coil current and cone excursion at low frequencies but rapidly return to acceptable levels – recorded sound rarely has</w:t>
-      </w:r>
-      <w:r>
-        <w:rPr>
-          <w:lang w:val="en-US"/>
-        </w:rPr>
-        <w:t xml:space="preserve"> power in the frequency band less than </w:t>
+        <w:t xml:space="preserve"> have large coil current and cone excursion</w:t>
+      </w:r>
+      <w:r>
+        <w:rPr>
+          <w:lang w:val="en-US"/>
+        </w:rPr>
+        <w:t>s</w:t>
+      </w:r>
+      <w:r>
+        <w:rPr>
+          <w:lang w:val="en-US"/>
+        </w:rPr>
+        <w:t xml:space="preserve"> at low frequencies but rapidly return to acceptable levels – recorded sound rarely has</w:t>
+      </w:r>
+      <w:r>
+        <w:rPr>
+          <w:lang w:val="en-US"/>
+        </w:rPr>
+        <w:t xml:space="preserve"> power in the frequency band</w:t>
+      </w:r>
+      <w:r>
+        <w:rPr>
+          <w:lang w:val="en-US"/>
+        </w:rPr>
+        <w:t>s</w:t>
+      </w:r>
+      <w:r>
+        <w:rPr>
+          <w:lang w:val="en-US"/>
+        </w:rPr>
+        <w:t xml:space="preserve"> less than </w:t>
       </w:r>
       <w:r>
         <w:rPr>
@@ -1885,14 +2514,34 @@
     <w:p>
       <w:pPr>
         <w:rPr>
-          <w:lang w:val="en-US"/>
-        </w:rPr>
-      </w:pPr>
-      <w:r>
-        <w:rPr>
+          <w:i/>
+          <w:iCs/>
+          <w:lang w:val="en-US"/>
+        </w:rPr>
+      </w:pPr>
+      <w:r>
+        <w:rPr>
+          <w:i/>
+          <w:iCs/>
           <w:lang w:val="en-US"/>
         </w:rPr>
         <w:t>[Conclusion]</w:t>
+      </w:r>
+      <w:r>
+        <w:rPr>
+          <w:i/>
+          <w:iCs/>
+          <w:lang w:val="en-US"/>
+        </w:rPr>
+        <w:t xml:space="preserve"> ~ </w:t>
+      </w:r>
+      <w:r>
+        <w:rPr>
+          <w:i/>
+          <w:iCs/>
+          <w:lang w:val="en-US"/>
+        </w:rPr>
+        <w:t>58 secs</w:t>
       </w:r>
     </w:p>
     <w:p>
@@ -4398,6 +5047,7 @@
   <w:style w:type="character" w:default="1" w:styleId="DefaultParagraphFont">
     <w:name w:val="Default Paragraph Font"/>
     <w:uiPriority w:val="1"/>
+    <w:semiHidden/>
     <w:unhideWhenUsed/>
   </w:style>
   <w:style w:type="table" w:default="1" w:styleId="TableNormal">

</xml_diff>